<commit_message>
opt route finder algo
</commit_message>
<xml_diff>
--- a/data/Данные для моделирования + уточнения ТЗ.docx
+++ b/data/Данные для моделирования + уточнения ТЗ.docx
@@ -31,7 +31,7 @@
       <w:pPr>
         <w:numPr>
           <w:ilvl w:val="0"/>
-          <w:numId w:val="2"/>
+          <w:numId w:val="3"/>
         </w:numPr>
         <w:ind w:left="720" w:hanging="360"/>
         <w:rPr>
@@ -43,6 +43,306 @@
           <w:rtl w:val="0"/>
         </w:rPr>
         <w:t xml:space="preserve">величина % в годовых, которую банк платит за неинкассированную сумму денег в терминале - 2 (т.е. сумма за день = остаток * 2/100/365);</w:t>
+      </w:r>
+    </w:p>
+    <w:p>
+      <w:pPr>
+        <w:numPr>
+          <w:ilvl w:val="0"/>
+          <w:numId w:val="3"/>
+        </w:numPr>
+        <w:ind w:left="720" w:hanging="360"/>
+        <w:rPr>
+          <w:u w:val="none"/>
+        </w:rPr>
+      </w:pPr>
+      <w:r>
+        <w:rPr>
+          <w:rtl w:val="0"/>
+        </w:rPr>
+        <w:t xml:space="preserve">стоимость обслуживания одного терминала в случае его инкассирования = 0,01% от суммы инкассации, но не менее 100 рублей (т.е. для суммы 50000 = 100, для суммы 1500000 = 150);</w:t>
+      </w:r>
+    </w:p>
+    <w:p>
+      <w:pPr>
+        <w:numPr>
+          <w:ilvl w:val="0"/>
+          <w:numId w:val="3"/>
+        </w:numPr>
+        <w:ind w:left="720" w:hanging="360"/>
+        <w:rPr>
+          <w:u w:val="none"/>
+        </w:rPr>
+      </w:pPr>
+      <w:r>
+        <w:rPr>
+          <w:rtl w:val="0"/>
+        </w:rPr>
+        <w:t xml:space="preserve">максимально допустимая сумма денег в терминале - 1000000;</w:t>
+      </w:r>
+    </w:p>
+    <w:p>
+      <w:pPr>
+        <w:numPr>
+          <w:ilvl w:val="0"/>
+          <w:numId w:val="3"/>
+        </w:numPr>
+        <w:ind w:left="720" w:hanging="360"/>
+        <w:rPr>
+          <w:u w:val="none"/>
+        </w:rPr>
+      </w:pPr>
+      <w:r>
+        <w:rPr>
+          <w:rtl w:val="0"/>
+        </w:rPr>
+        <w:t xml:space="preserve">максимально допустимое время, в течение которого терминал можно не обслуживать - 14 дней;</w:t>
+      </w:r>
+    </w:p>
+    <w:p>
+      <w:pPr>
+        <w:numPr>
+          <w:ilvl w:val="0"/>
+          <w:numId w:val="3"/>
+        </w:numPr>
+        <w:ind w:left="720" w:hanging="360"/>
+        <w:rPr>
+          <w:u w:val="none"/>
+        </w:rPr>
+      </w:pPr>
+      <w:r>
+        <w:rPr>
+          <w:rtl w:val="0"/>
+        </w:rPr>
+        <w:t xml:space="preserve">стоимость одного броневика на день - 20000;</w:t>
+      </w:r>
+    </w:p>
+    <w:p>
+      <w:pPr>
+        <w:numPr>
+          <w:ilvl w:val="0"/>
+          <w:numId w:val="3"/>
+        </w:numPr>
+        <w:ind w:left="720" w:hanging="360"/>
+        <w:rPr>
+          <w:u w:val="none"/>
+        </w:rPr>
+      </w:pPr>
+      <w:r>
+        <w:rPr>
+          <w:rtl w:val="0"/>
+        </w:rPr>
+        <w:t xml:space="preserve">начало и конец рабочего дня броневиков - c 08:00 по 20:00 мск. времени;</w:t>
+      </w:r>
+    </w:p>
+    <w:p>
+      <w:pPr>
+        <w:numPr>
+          <w:ilvl w:val="0"/>
+          <w:numId w:val="3"/>
+        </w:numPr>
+        <w:ind w:left="720" w:hanging="360"/>
+        <w:rPr>
+          <w:u w:val="none"/>
+        </w:rPr>
+      </w:pPr>
+      <w:r>
+        <w:rPr>
+          <w:rtl w:val="0"/>
+        </w:rPr>
+        <w:t xml:space="preserve">время простоя броневика на точке (время на инкассирование) - 10 минут</w:t>
+      </w:r>
+    </w:p>
+    <w:p>
+      <w:pPr>
+        <w:rPr/>
+      </w:pPr>
+      <w:r>
+        <w:rPr>
+          <w:rtl w:val="0"/>
+        </w:rPr>
+      </w:r>
+    </w:p>
+    <w:p>
+      <w:pPr>
+        <w:rPr/>
+      </w:pPr>
+      <w:r>
+        <w:rPr>
+          <w:rtl w:val="0"/>
+        </w:rPr>
+      </w:r>
+    </w:p>
+    <w:p>
+      <w:pPr>
+        <w:jc w:val="center"/>
+        <w:rPr/>
+      </w:pPr>
+      <w:r>
+        <w:rPr>
+          <w:rtl w:val="0"/>
+        </w:rPr>
+        <w:t xml:space="preserve">Уточнения v1</w:t>
+      </w:r>
+    </w:p>
+    <w:p>
+      <w:pPr>
+        <w:jc w:val="center"/>
+        <w:rPr/>
+      </w:pPr>
+      <w:r>
+        <w:rPr>
+          <w:rtl w:val="0"/>
+        </w:rPr>
+      </w:r>
+    </w:p>
+    <w:p>
+      <w:pPr>
+        <w:numPr>
+          <w:ilvl w:val="0"/>
+          <w:numId w:val="1"/>
+        </w:numPr>
+        <w:ind w:left="720" w:hanging="360"/>
+        <w:jc w:val="both"/>
+      </w:pPr>
+      <w:r>
+        <w:rPr>
+          <w:rtl w:val="0"/>
+        </w:rPr>
+        <w:t xml:space="preserve">Ключевым показателем работы решения будут общие издержки на периоде отложенной выборки. Отложенная выборка - последний календарный месяц предоставленных данных. </w:t>
+      </w:r>
+    </w:p>
+    <w:p>
+      <w:pPr>
+        <w:ind w:left="992.1259842519685" w:firstLine="0"/>
+        <w:jc w:val="both"/>
+        <w:rPr/>
+      </w:pPr>
+      <w:r>
+        <w:rPr>
+          <w:rtl w:val="0"/>
+        </w:rPr>
+        <w:t xml:space="preserve">Организаторы оставляют за собой право дополнительно проверить работу решения на данных, которые не были представлены (например, следующий календарный месяц).</w:t>
+      </w:r>
+    </w:p>
+    <w:p>
+      <w:pPr>
+        <w:numPr>
+          <w:ilvl w:val="0"/>
+          <w:numId w:val="1"/>
+        </w:numPr>
+        <w:ind w:left="720" w:hanging="360"/>
+        <w:rPr>
+          <w:u w:val="none"/>
+        </w:rPr>
+      </w:pPr>
+      <w:r>
+        <w:rPr>
+          <w:rtl w:val="0"/>
+        </w:rPr>
+        <w:t xml:space="preserve">Принимаем, что остаток в терминале увеличивается на сумму оборота в терминале разово. Т.е. утром известны остатки в терминалах и они не меняются за время работы бригад броневиков. Остатки на утро = остатки утра вчера  + обороты вчера.</w:t>
+      </w:r>
+    </w:p>
+    <w:p>
+      <w:pPr>
+        <w:ind w:left="992.1259842519685" w:firstLine="0"/>
+        <w:rPr/>
+      </w:pPr>
+      <w:r>
+        <w:rPr>
+          <w:rtl w:val="0"/>
+        </w:rPr>
+        <w:t xml:space="preserve">Например, для терминала 406136 на утро 02.09 остаток = 250000, если 01.09 терминал не обслужили и = 90000, если терминал 01.09 обслужили.</w:t>
+      </w:r>
+    </w:p>
+    <w:p>
+      <w:pPr>
+        <w:numPr>
+          <w:ilvl w:val="0"/>
+          <w:numId w:val="1"/>
+        </w:numPr>
+        <w:ind w:left="720" w:hanging="360"/>
+      </w:pPr>
+      <w:r>
+        <w:rPr>
+          <w:rtl w:val="0"/>
+        </w:rPr>
+        <w:t xml:space="preserve">Старт маршрута броневика можно начинать сразу с первого выбранного для обслуживания терминала. Время движения до него не учитываем;</w:t>
+      </w:r>
+    </w:p>
+    <w:p>
+      <w:pPr>
+        <w:numPr>
+          <w:ilvl w:val="0"/>
+          <w:numId w:val="1"/>
+        </w:numPr>
+        <w:ind w:left="720" w:hanging="360"/>
+      </w:pPr>
+      <w:r>
+        <w:rPr>
+          <w:rtl w:val="0"/>
+        </w:rPr>
+        <w:t xml:space="preserve">Обслуживать терминалы можно до конца рабочего дня. Время движения броневиков в парк не учитываем.</w:t>
+      </w:r>
+    </w:p>
+    <w:p>
+      <w:pPr>
+        <w:rPr/>
+      </w:pPr>
+      <w:r>
+        <w:rPr>
+          <w:rtl w:val="0"/>
+        </w:rPr>
+      </w:r>
+    </w:p>
+    <w:p>
+      <w:pPr>
+        <w:jc w:val="center"/>
+        <w:rPr/>
+      </w:pPr>
+      <w:r>
+        <w:rPr>
+          <w:rtl w:val="0"/>
+        </w:rPr>
+        <w:t xml:space="preserve">Уточнения v2</w:t>
+      </w:r>
+    </w:p>
+    <w:p>
+      <w:pPr>
+        <w:jc w:val="left"/>
+        <w:rPr/>
+      </w:pPr>
+      <w:r>
+        <w:rPr>
+          <w:rtl w:val="0"/>
+        </w:rPr>
+      </w:r>
+    </w:p>
+    <w:p>
+      <w:pPr>
+        <w:jc w:val="left"/>
+        <w:rPr/>
+      </w:pPr>
+      <w:r>
+        <w:rPr>
+          <w:rtl w:val="0"/>
+        </w:rPr>
+        <w:t xml:space="preserve">в разделе 2. в тз часть:</w:t>
+      </w:r>
+    </w:p>
+    <w:p>
+      <w:pPr>
+        <w:jc w:val="both"/>
+        <w:rPr>
+          <w:i w:val="1"/>
+        </w:rPr>
+      </w:pPr>
+      <w:r>
+        <w:rPr>
+          <w:i w:val="1"/>
+          <w:rtl w:val="0"/>
+        </w:rPr>
+        <w:t xml:space="preserve">Ограничения по бизнес-процессам:</w:t>
       </w:r>
     </w:p>
     <w:p>
@@ -52,15 +352,44 @@
           <w:numId w:val="2"/>
         </w:numPr>
         <w:ind w:left="720" w:hanging="360"/>
-        <w:rPr>
-          <w:u w:val="none"/>
-        </w:rPr>
-      </w:pPr>
-      <w:r>
-        <w:rPr>
-          <w:rtl w:val="0"/>
-        </w:rPr>
-        <w:t xml:space="preserve">стоимость обслуживания одного терминала в случае его инкассирования = 0,01% от суммы инкассации, но не менее 100 рублей (т.е. для суммы 50000 = 100, для суммы 1500000 = 150);</w:t>
+        <w:jc w:val="both"/>
+        <w:rPr>
+          <w:i w:val="1"/>
+        </w:rPr>
+      </w:pPr>
+      <w:r>
+        <w:rPr>
+          <w:i w:val="1"/>
+          <w:rtl w:val="0"/>
+        </w:rPr>
+        <w:t xml:space="preserve">переполнение терминала выше максимальной суммы денег не допускается</w:t>
+      </w:r>
+    </w:p>
+    <w:p>
+      <w:pPr>
+        <w:jc w:val="both"/>
+        <w:rPr/>
+      </w:pPr>
+      <w:r>
+        <w:rPr>
+          <w:rtl w:val="0"/>
+        </w:rPr>
+        <w:t xml:space="preserve">Поменять на:</w:t>
+      </w:r>
+    </w:p>
+    <w:p>
+      <w:pPr>
+        <w:jc w:val="both"/>
+        <w:rPr>
+          <w:i w:val="1"/>
+        </w:rPr>
+      </w:pPr>
+      <w:r>
+        <w:rPr>
+          <w:i w:val="1"/>
+          <w:rtl w:val="0"/>
+        </w:rPr>
+        <w:t xml:space="preserve">Ограничения по бизнес-процессам:</w:t>
       </w:r>
     </w:p>
     <w:p>
@@ -70,151 +399,21 @@
           <w:numId w:val="2"/>
         </w:numPr>
         <w:ind w:left="720" w:hanging="360"/>
-        <w:rPr>
-          <w:u w:val="none"/>
-        </w:rPr>
-      </w:pPr>
-      <w:r>
-        <w:rPr>
-          <w:rtl w:val="0"/>
-        </w:rPr>
-        <w:t xml:space="preserve">максимально допустимая сумма денег в терминале - 1000000;</w:t>
-      </w:r>
-    </w:p>
-    <w:p>
-      <w:pPr>
-        <w:numPr>
-          <w:ilvl w:val="0"/>
-          <w:numId w:val="2"/>
-        </w:numPr>
-        <w:ind w:left="720" w:hanging="360"/>
-        <w:rPr>
-          <w:u w:val="none"/>
-        </w:rPr>
-      </w:pPr>
-      <w:r>
-        <w:rPr>
-          <w:rtl w:val="0"/>
-        </w:rPr>
-        <w:t xml:space="preserve">максимально допустимое время, в течение которого терминал можно не обслуживать - 14 дней;</w:t>
-      </w:r>
-    </w:p>
-    <w:p>
-      <w:pPr>
-        <w:numPr>
-          <w:ilvl w:val="0"/>
-          <w:numId w:val="2"/>
-        </w:numPr>
-        <w:ind w:left="720" w:hanging="360"/>
-        <w:rPr>
-          <w:u w:val="none"/>
-        </w:rPr>
-      </w:pPr>
-      <w:r>
-        <w:rPr>
-          <w:rtl w:val="0"/>
-        </w:rPr>
-        <w:t xml:space="preserve">стоимость одного броневика на день - 20000;</w:t>
-      </w:r>
-    </w:p>
-    <w:p>
-      <w:pPr>
-        <w:numPr>
-          <w:ilvl w:val="0"/>
-          <w:numId w:val="2"/>
-        </w:numPr>
-        <w:ind w:left="720" w:hanging="360"/>
-        <w:rPr>
-          <w:u w:val="none"/>
-        </w:rPr>
-      </w:pPr>
-      <w:r>
-        <w:rPr>
-          <w:rtl w:val="0"/>
-        </w:rPr>
-        <w:t xml:space="preserve">начало и конец рабочего дня броневиков - c 08:00 по 20:00 мск. времени;</w:t>
-      </w:r>
-    </w:p>
-    <w:p>
-      <w:pPr>
-        <w:numPr>
-          <w:ilvl w:val="0"/>
-          <w:numId w:val="2"/>
-        </w:numPr>
-        <w:ind w:left="720" w:hanging="360"/>
-        <w:rPr>
-          <w:u w:val="none"/>
-        </w:rPr>
-      </w:pPr>
-      <w:r>
-        <w:rPr>
-          <w:rtl w:val="0"/>
-        </w:rPr>
-        <w:t xml:space="preserve">время простоя броневика на точке (время на инкассирование) - 10 минут</w:t>
-      </w:r>
-    </w:p>
-    <w:p>
-      <w:pPr>
-        <w:rPr/>
-      </w:pPr>
-      <w:r>
-        <w:rPr>
-          <w:rtl w:val="0"/>
-        </w:rPr>
-      </w:r>
-    </w:p>
-    <w:p>
-      <w:pPr>
-        <w:rPr/>
-      </w:pPr>
-      <w:r>
-        <w:rPr>
-          <w:rtl w:val="0"/>
-        </w:rPr>
-      </w:r>
-    </w:p>
-    <w:p>
-      <w:pPr>
-        <w:jc w:val="center"/>
-        <w:rPr/>
-      </w:pPr>
-      <w:r>
-        <w:rPr>
-          <w:rtl w:val="0"/>
-        </w:rPr>
-        <w:t xml:space="preserve">Уточнения</w:t>
-      </w:r>
-    </w:p>
-    <w:p>
-      <w:pPr>
-        <w:jc w:val="center"/>
-        <w:rPr/>
-      </w:pPr>
-      <w:r>
-        <w:rPr>
-          <w:rtl w:val="0"/>
-        </w:rPr>
-      </w:r>
-    </w:p>
-    <w:p>
-      <w:pPr>
-        <w:numPr>
-          <w:ilvl w:val="0"/>
-          <w:numId w:val="1"/>
-        </w:numPr>
-        <w:ind w:left="720" w:hanging="360"/>
         <w:jc w:val="both"/>
-      </w:pPr>
-      <w:r>
-        <w:rPr>
-          <w:rtl w:val="0"/>
-        </w:rPr>
-        <w:t xml:space="preserve">Ключевым показателем работы решения будут общие издержки на периоде отложенной выборки. Отложенная выборка - последний календарный месяц предоставленных данных. </w:t>
-      </w:r>
-    </w:p>
-    <w:p>
-      <w:pPr>
-        <w:ind w:left="992.1259842519685" w:firstLine="0"/>
+        <w:rPr>
+          <w:i w:val="1"/>
+        </w:rPr>
+      </w:pPr>
+      <w:r>
+        <w:rPr>
+          <w:i w:val="1"/>
+          <w:rtl w:val="0"/>
+        </w:rPr>
+        <w:t xml:space="preserve">перенос остатков в терминале выше максимальной суммы денег на следующий день не допускается</w:t>
+      </w:r>
+    </w:p>
+    <w:p>
+      <w:pPr>
         <w:jc w:val="both"/>
         <w:rPr/>
       </w:pPr>
@@ -222,72 +421,62 @@
         <w:rPr>
           <w:rtl w:val="0"/>
         </w:rPr>
-        <w:t xml:space="preserve">Организаторы оставляют за собой право дополнительно проверить работу решения на данных, которые не были представлены (например, следующий календарный месяц).</w:t>
-      </w:r>
-    </w:p>
-    <w:p>
-      <w:pPr>
-        <w:numPr>
-          <w:ilvl w:val="0"/>
-          <w:numId w:val="1"/>
-        </w:numPr>
-        <w:ind w:left="720" w:hanging="360"/>
-        <w:rPr>
-          <w:u w:val="none"/>
-        </w:rPr>
-      </w:pPr>
-      <w:r>
-        <w:rPr>
-          <w:rtl w:val="0"/>
-        </w:rPr>
-        <w:t xml:space="preserve">Принимаем, что остаток в терминале увеличивается на сумму оборота в терминале разово. Т.е. утром известны остатки в терминалах и они не меняются за время работы бригад броневиков. Остатки на утро = остатки утра вчера  + обороты вчера.</w:t>
-      </w:r>
-    </w:p>
-    <w:p>
-      <w:pPr>
-        <w:ind w:left="992.1259842519685" w:firstLine="0"/>
-        <w:rPr/>
-      </w:pPr>
-      <w:r>
-        <w:rPr>
-          <w:rtl w:val="0"/>
-        </w:rPr>
-        <w:t xml:space="preserve">Например, для терминала 406136 на утро 02.09 остаток = 250000, если 01.09 терминал не обслужили и = 90000, если терминал 01.09 обслужили.</w:t>
-      </w:r>
-    </w:p>
-    <w:p>
-      <w:pPr>
-        <w:numPr>
-          <w:ilvl w:val="0"/>
-          <w:numId w:val="1"/>
-        </w:numPr>
-        <w:ind w:left="720" w:hanging="360"/>
-      </w:pPr>
-      <w:r>
-        <w:rPr>
-          <w:rtl w:val="0"/>
-        </w:rPr>
-        <w:t xml:space="preserve">Старт маршрута броневика можно начинать сразу с первого выбранного для обслуживания терминала. Время движения до него не учитываем;</w:t>
-      </w:r>
-    </w:p>
-    <w:p>
-      <w:pPr>
-        <w:numPr>
-          <w:ilvl w:val="0"/>
-          <w:numId w:val="1"/>
-        </w:numPr>
-        <w:ind w:left="720" w:hanging="360"/>
-      </w:pPr>
-      <w:r>
-        <w:rPr>
-          <w:rtl w:val="0"/>
-        </w:rPr>
-        <w:t xml:space="preserve">Обслуживать терминалы можно до конца рабочего дня. Время движения броневиков в парк не учитываем.</w:t>
+        <w:t xml:space="preserve">Примеры:</w:t>
+      </w:r>
+    </w:p>
+    <w:p>
+      <w:pPr>
+        <w:jc w:val="both"/>
+        <w:rPr/>
+      </w:pPr>
+      <w:r>
+        <w:rPr>
+          <w:rtl w:val="0"/>
+        </w:rPr>
+        <w:tab/>
+        <w:t xml:space="preserve">Терминалы 608039, 608510, 630465 надо обязательно объехать уже 01.09, потому что там и так больше 1000000 уже на утро 01.09. Допускать на конец дня 01.09 &gt; 1000000 нельзя.</w:t>
+      </w:r>
+    </w:p>
+    <w:p>
+      <w:pPr>
+        <w:jc w:val="both"/>
+        <w:rPr/>
+      </w:pPr>
+      <w:r>
+        <w:rPr>
+          <w:rtl w:val="0"/>
+        </w:rPr>
+        <w:tab/>
+        <w:t xml:space="preserve">Терминалы 629792, 677559, если их не обслужили 01.09, обязательно надо будет обслужить 02.09, т.к. остаток + поступления за 01.09 дадут &gt; 1000000 на утро 02.09. Допускать на конец дня 02.09 &gt; 100000 нельзя. </w:t>
+      </w:r>
+    </w:p>
+    <w:p>
+      <w:pPr>
+        <w:jc w:val="both"/>
+        <w:rPr/>
+      </w:pPr>
+      <w:r>
+        <w:rPr>
+          <w:rtl w:val="0"/>
+        </w:rPr>
+        <w:tab/>
+        <w:t xml:space="preserve">Т.е. по п.2 Уточнений v1 принимаем то, что обороты суммируются к остаткам разом и между циклами работы броневиков. Превышение максимальной суммы утром  не является нарушением. Главное включить терминал в объезд на сегодняшний день.</w:t>
+      </w:r>
+    </w:p>
+    <w:p>
+      <w:pPr>
+        <w:jc w:val="both"/>
+        <w:rPr/>
+      </w:pPr>
+      <w:r>
+        <w:rPr>
+          <w:rtl w:val="0"/>
+        </w:rPr>
       </w:r>
     </w:p>
     <w:sectPr>
       <w:pgSz w:h="16834" w:w="11909" w:orient="portrait"/>
-      <w:pgMar w:bottom="1440" w:top="1440" w:left="1440" w:right="1440" w:header="720" w:footer="720"/>
+      <w:pgMar w:bottom="1440" w:top="1133.8582677165355" w:left="1440" w:right="1440" w:header="720" w:footer="720"/>
       <w:pgNumType w:start="1"/>
     </w:sectPr>
   </w:body>
@@ -409,6 +598,116 @@
   <w:abstractNum w:abstractNumId="2">
     <w:lvl w:ilvl="0">
       <w:start w:val="1"/>
+      <w:numFmt w:val="bullet"/>
+      <w:lvlText w:val="-"/>
+      <w:lvlJc w:val="left"/>
+      <w:pPr>
+        <w:ind w:left="720" w:hanging="360"/>
+      </w:pPr>
+      <w:rPr>
+        <w:u w:val="none"/>
+      </w:rPr>
+    </w:lvl>
+    <w:lvl w:ilvl="1">
+      <w:start w:val="1"/>
+      <w:numFmt w:val="bullet"/>
+      <w:lvlText w:val="-"/>
+      <w:lvlJc w:val="left"/>
+      <w:pPr>
+        <w:ind w:left="1440" w:hanging="360"/>
+      </w:pPr>
+      <w:rPr>
+        <w:u w:val="none"/>
+      </w:rPr>
+    </w:lvl>
+    <w:lvl w:ilvl="2">
+      <w:start w:val="1"/>
+      <w:numFmt w:val="bullet"/>
+      <w:lvlText w:val="-"/>
+      <w:lvlJc w:val="left"/>
+      <w:pPr>
+        <w:ind w:left="2160" w:hanging="360"/>
+      </w:pPr>
+      <w:rPr>
+        <w:u w:val="none"/>
+      </w:rPr>
+    </w:lvl>
+    <w:lvl w:ilvl="3">
+      <w:start w:val="1"/>
+      <w:numFmt w:val="bullet"/>
+      <w:lvlText w:val="-"/>
+      <w:lvlJc w:val="left"/>
+      <w:pPr>
+        <w:ind w:left="2880" w:hanging="360"/>
+      </w:pPr>
+      <w:rPr>
+        <w:u w:val="none"/>
+      </w:rPr>
+    </w:lvl>
+    <w:lvl w:ilvl="4">
+      <w:start w:val="1"/>
+      <w:numFmt w:val="bullet"/>
+      <w:lvlText w:val="-"/>
+      <w:lvlJc w:val="left"/>
+      <w:pPr>
+        <w:ind w:left="3600" w:hanging="360"/>
+      </w:pPr>
+      <w:rPr>
+        <w:u w:val="none"/>
+      </w:rPr>
+    </w:lvl>
+    <w:lvl w:ilvl="5">
+      <w:start w:val="1"/>
+      <w:numFmt w:val="bullet"/>
+      <w:lvlText w:val="-"/>
+      <w:lvlJc w:val="left"/>
+      <w:pPr>
+        <w:ind w:left="4320" w:hanging="360"/>
+      </w:pPr>
+      <w:rPr>
+        <w:u w:val="none"/>
+      </w:rPr>
+    </w:lvl>
+    <w:lvl w:ilvl="6">
+      <w:start w:val="1"/>
+      <w:numFmt w:val="bullet"/>
+      <w:lvlText w:val="-"/>
+      <w:lvlJc w:val="left"/>
+      <w:pPr>
+        <w:ind w:left="5040" w:hanging="360"/>
+      </w:pPr>
+      <w:rPr>
+        <w:u w:val="none"/>
+      </w:rPr>
+    </w:lvl>
+    <w:lvl w:ilvl="7">
+      <w:start w:val="1"/>
+      <w:numFmt w:val="bullet"/>
+      <w:lvlText w:val="-"/>
+      <w:lvlJc w:val="left"/>
+      <w:pPr>
+        <w:ind w:left="5760" w:hanging="360"/>
+      </w:pPr>
+      <w:rPr>
+        <w:u w:val="none"/>
+      </w:rPr>
+    </w:lvl>
+    <w:lvl w:ilvl="8">
+      <w:start w:val="1"/>
+      <w:numFmt w:val="bullet"/>
+      <w:lvlText w:val="-"/>
+      <w:lvlJc w:val="left"/>
+      <w:pPr>
+        <w:ind w:left="6480" w:hanging="360"/>
+      </w:pPr>
+      <w:rPr>
+        <w:u w:val="none"/>
+      </w:rPr>
+    </w:lvl>
+  </w:abstractNum>
+  <w:abstractNum w:abstractNumId="3">
+    <w:lvl w:ilvl="0">
+      <w:start w:val="1"/>
       <w:numFmt w:val="decimal"/>
       <w:lvlText w:val="%1."/>
       <w:lvlJc w:val="left"/>
@@ -521,6 +820,9 @@
   </w:num>
   <w:num w:numId="2">
     <w:abstractNumId w:val="2"/>
+  </w:num>
+  <w:num w:numId="3">
+    <w:abstractNumId w:val="3"/>
   </w:num>
 </w:numbering>
 </file>

</xml_diff>